<commit_message>
Toevoegen van word doc en aanpassingen maken.
</commit_message>
<xml_diff>
--- a/doc/GithubHelp.docx
+++ b/doc/GithubHelp.docx
@@ -33,20 +33,56 @@
       </w:r>
       <w:proofErr w:type="spellEnd"/>
       <w:r>
-        <w:t xml:space="preserve"> waar je je project in gaat </w:t>
-      </w:r>
-      <w:proofErr w:type="spellStart"/>
-      <w:r>
-        <w:t>opslagen.Als</w:t>
-      </w:r>
-      <w:proofErr w:type="spellEnd"/>
-      <w:r>
-        <w:t xml:space="preserve"> je dit hebt</w:t>
+        <w:t xml:space="preserve"> waar je je project in gaat opslagen</w:t>
+      </w:r>
+      <w:r>
+        <w:t>.</w:t>
+      </w:r>
+      <w:r>
+        <w:rPr>
+          <w:noProof/>
+          <w:lang w:eastAsia="nl-BE"/>
+        </w:rPr>
+        <w:drawing>
+          <wp:inline distT="0" distB="0" distL="0" distR="0" wp14:anchorId="3A65F73C" wp14:editId="4BDE4449">
+            <wp:extent cx="5760720" cy="3213100"/>
+            <wp:effectExtent l="0" t="0" r="0" b="6350"/>
+            <wp:docPr id="1" name="Afbeelding 1"/>
+            <wp:cNvGraphicFramePr>
+              <a:graphicFrameLocks xmlns:a="http://schemas.openxmlformats.org/drawingml/2006/main" noChangeAspect="1"/>
+            </wp:cNvGraphicFramePr>
+            <a:graphic xmlns:a="http://schemas.openxmlformats.org/drawingml/2006/main">
+              <a:graphicData uri="http://schemas.openxmlformats.org/drawingml/2006/picture">
+                <pic:pic xmlns:pic="http://schemas.openxmlformats.org/drawingml/2006/picture">
+                  <pic:nvPicPr>
+                    <pic:cNvPr id="1" name=""/>
+                    <pic:cNvPicPr/>
+                  </pic:nvPicPr>
+                  <pic:blipFill>
+                    <a:blip r:embed="rId7"/>
+                    <a:stretch>
+                      <a:fillRect/>
+                    </a:stretch>
+                  </pic:blipFill>
+                  <pic:spPr>
+                    <a:xfrm>
+                      <a:off x="0" y="0"/>
+                      <a:ext cx="5760720" cy="3213100"/>
+                    </a:xfrm>
+                    <a:prstGeom prst="rect">
+                      <a:avLst/>
+                    </a:prstGeom>
+                  </pic:spPr>
+                </pic:pic>
+              </a:graphicData>
+            </a:graphic>
+          </wp:inline>
+        </w:drawing>
       </w:r>
     </w:p>
     <w:p>
       <w:r>
-        <w:t xml:space="preserve">gedaan ga je naar je </w:t>
+        <w:t xml:space="preserve">Als je dit hebt gedaan ga je naar je </w:t>
       </w:r>
       <w:proofErr w:type="spellStart"/>
       <w:r>
@@ -55,81 +91,255 @@
       <w:proofErr w:type="spellEnd"/>
       <w:r>
         <w:t xml:space="preserve"> door er links van je scherm op te klikken.</w:t>
-      </w:r>
-    </w:p>
-    <w:p/>
-    <w:p>
-      <w:proofErr w:type="spellStart"/>
-      <w:r>
-        <w:t>Github</w:t>
-      </w:r>
-      <w:proofErr w:type="spellEnd"/>
-      <w:r>
-        <w:t xml:space="preserve"> linken met </w:t>
-      </w:r>
-      <w:proofErr w:type="spellStart"/>
-      <w:r>
-        <w:t>visual</w:t>
-      </w:r>
-      <w:proofErr w:type="spellEnd"/>
-      <w:r>
-        <w:t xml:space="preserve"> studio: Ga in </w:t>
-      </w:r>
-      <w:proofErr w:type="spellStart"/>
-      <w:r>
-        <w:t>visual</w:t>
-      </w:r>
-      <w:proofErr w:type="spellEnd"/>
-      <w:r>
-        <w:t xml:space="preserve"> studio naar "</w:t>
-      </w:r>
-      <w:proofErr w:type="spellStart"/>
-      <w:r>
-        <w:t>add</w:t>
-      </w:r>
-      <w:proofErr w:type="spellEnd"/>
-      <w:r>
-        <w:t xml:space="preserve"> </w:t>
-      </w:r>
-      <w:proofErr w:type="spellStart"/>
-      <w:r>
-        <w:t>to</w:t>
-      </w:r>
-      <w:proofErr w:type="spellEnd"/>
-      <w:r>
-        <w:t xml:space="preserve"> source control" rechts onderaan, en kies daar voor git. Als je nu naar</w:t>
       </w:r>
     </w:p>
     <w:p>
       <w:r>
-        <w:t xml:space="preserve">team </w:t>
-      </w:r>
-      <w:proofErr w:type="spellStart"/>
-      <w:r>
-        <w:t>explorer</w:t>
-      </w:r>
-      <w:proofErr w:type="spellEnd"/>
-      <w:r>
-        <w:t xml:space="preserve"> gaat zie je dat je project is gelinkt met git. Nu moet je het alleen nog linken met </w:t>
-      </w:r>
-      <w:proofErr w:type="spellStart"/>
-      <w:r>
-        <w:t>github</w:t>
-      </w:r>
-      <w:proofErr w:type="spellEnd"/>
-      <w:r>
-        <w:t xml:space="preserve"> en de juiste </w:t>
-      </w:r>
-      <w:proofErr w:type="spellStart"/>
-      <w:r>
-        <w:t>repository</w:t>
-      </w:r>
-      <w:proofErr w:type="spellEnd"/>
-      <w:r>
-        <w:t>. Dit doe</w:t>
+        <w:rPr>
+          <w:noProof/>
+          <w:lang w:eastAsia="nl-BE"/>
+        </w:rPr>
+        <mc:AlternateContent>
+          <mc:Choice Requires="wps">
+            <w:drawing>
+              <wp:anchor distT="0" distB="0" distL="114300" distR="114300" simplePos="0" relativeHeight="251659264" behindDoc="0" locked="0" layoutInCell="1" allowOverlap="1" wp14:anchorId="0C39468E" wp14:editId="347FA08E">
+                <wp:simplePos x="0" y="0"/>
+                <wp:positionH relativeFrom="column">
+                  <wp:posOffset>4243705</wp:posOffset>
+                </wp:positionH>
+                <wp:positionV relativeFrom="paragraph">
+                  <wp:posOffset>5143500</wp:posOffset>
+                </wp:positionV>
+                <wp:extent cx="628650" cy="590550"/>
+                <wp:effectExtent l="0" t="0" r="76200" b="57150"/>
+                <wp:wrapNone/>
+                <wp:docPr id="4" name="Rechte verbindingslijn met pijl 4"/>
+                <wp:cNvGraphicFramePr/>
+                <a:graphic xmlns:a="http://schemas.openxmlformats.org/drawingml/2006/main">
+                  <a:graphicData uri="http://schemas.microsoft.com/office/word/2010/wordprocessingShape">
+                    <wps:wsp>
+                      <wps:cNvCnPr/>
+                      <wps:spPr>
+                        <a:xfrm>
+                          <a:off x="0" y="0"/>
+                          <a:ext cx="628650" cy="590550"/>
+                        </a:xfrm>
+                        <a:prstGeom prst="straightConnector1">
+                          <a:avLst/>
+                        </a:prstGeom>
+                        <a:ln>
+                          <a:solidFill>
+                            <a:srgbClr val="C00000"/>
+                          </a:solidFill>
+                          <a:tailEnd type="triangle"/>
+                        </a:ln>
+                      </wps:spPr>
+                      <wps:style>
+                        <a:lnRef idx="3">
+                          <a:schemeClr val="dk1"/>
+                        </a:lnRef>
+                        <a:fillRef idx="0">
+                          <a:schemeClr val="dk1"/>
+                        </a:fillRef>
+                        <a:effectRef idx="2">
+                          <a:schemeClr val="dk1"/>
+                        </a:effectRef>
+                        <a:fontRef idx="minor">
+                          <a:schemeClr val="tx1"/>
+                        </a:fontRef>
+                      </wps:style>
+                      <wps:bodyPr/>
+                    </wps:wsp>
+                  </a:graphicData>
+                </a:graphic>
+              </wp:anchor>
+            </w:drawing>
+          </mc:Choice>
+          <mc:Fallback>
+            <w:pict>
+              <v:shapetype w14:anchorId="283E431D" id="_x0000_t32" coordsize="21600,21600" o:spt="32" o:oned="t" path="m,l21600,21600e" filled="f">
+                <v:path arrowok="t" fillok="f" o:connecttype="none"/>
+                <o:lock v:ext="edit" shapetype="t"/>
+              </v:shapetype>
+              <v:shape id="Rechte verbindingslijn met pijl 4" o:spid="_x0000_s1026" type="#_x0000_t32" style="position:absolute;margin-left:334.15pt;margin-top:405pt;width:49.5pt;height:46.5pt;z-index:251659264;visibility:visible;mso-wrap-style:square;mso-wrap-distance-left:9pt;mso-wrap-distance-top:0;mso-wrap-distance-right:9pt;mso-wrap-distance-bottom:0;mso-position-horizontal:absolute;mso-position-horizontal-relative:text;mso-position-vertical:absolute;mso-position-vertical-relative:text" o:gfxdata="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" strokecolor="#c00000" strokeweight="1.5pt">
+                <v:stroke endarrow="block" joinstyle="miter"/>
+              </v:shape>
+            </w:pict>
+          </mc:Fallback>
+        </mc:AlternateContent>
+      </w:r>
+      <w:r>
+        <w:rPr>
+          <w:noProof/>
+          <w:lang w:eastAsia="nl-BE"/>
+        </w:rPr>
+        <w:drawing>
+          <wp:anchor distT="0" distB="0" distL="114300" distR="114300" simplePos="0" relativeHeight="251658240" behindDoc="0" locked="0" layoutInCell="1" allowOverlap="1" wp14:anchorId="14729EFC" wp14:editId="5C29F293">
+            <wp:simplePos x="0" y="0"/>
+            <wp:positionH relativeFrom="margin">
+              <wp:posOffset>-19050</wp:posOffset>
+            </wp:positionH>
+            <wp:positionV relativeFrom="margin">
+              <wp:posOffset>5368290</wp:posOffset>
+            </wp:positionV>
+            <wp:extent cx="5760720" cy="4432935"/>
+            <wp:effectExtent l="0" t="0" r="0" b="5715"/>
+            <wp:wrapSquare wrapText="bothSides"/>
+            <wp:docPr id="3" name="Afbeelding 3"/>
+            <wp:cNvGraphicFramePr>
+              <a:graphicFrameLocks xmlns:a="http://schemas.openxmlformats.org/drawingml/2006/main" noChangeAspect="1"/>
+            </wp:cNvGraphicFramePr>
+            <a:graphic xmlns:a="http://schemas.openxmlformats.org/drawingml/2006/main">
+              <a:graphicData uri="http://schemas.openxmlformats.org/drawingml/2006/picture">
+                <pic:pic xmlns:pic="http://schemas.openxmlformats.org/drawingml/2006/picture">
+                  <pic:nvPicPr>
+                    <pic:cNvPr id="1" name=""/>
+                    <pic:cNvPicPr/>
+                  </pic:nvPicPr>
+                  <pic:blipFill>
+                    <a:blip r:embed="rId8">
+                      <a:extLst>
+                        <a:ext uri="{28A0092B-C50C-407E-A947-70E740481C1C}">
+                          <a14:useLocalDpi xmlns:a14="http://schemas.microsoft.com/office/drawing/2010/main" val="0"/>
+                        </a:ext>
+                      </a:extLst>
+                    </a:blip>
+                    <a:stretch>
+                      <a:fillRect/>
+                    </a:stretch>
+                  </pic:blipFill>
+                  <pic:spPr>
+                    <a:xfrm>
+                      <a:off x="0" y="0"/>
+                      <a:ext cx="5760720" cy="4432935"/>
+                    </a:xfrm>
+                    <a:prstGeom prst="rect">
+                      <a:avLst/>
+                    </a:prstGeom>
+                  </pic:spPr>
+                </pic:pic>
+              </a:graphicData>
+            </a:graphic>
+          </wp:anchor>
+        </w:drawing>
+      </w:r>
+      <w:r>
+        <w:rPr>
+          <w:noProof/>
+          <w:lang w:eastAsia="nl-BE"/>
+        </w:rPr>
+        <w:drawing>
+          <wp:inline distT="0" distB="0" distL="0" distR="0" wp14:anchorId="03DD9E83" wp14:editId="0BACE7A2">
+            <wp:extent cx="2895600" cy="904875"/>
+            <wp:effectExtent l="0" t="0" r="0" b="9525"/>
+            <wp:docPr id="2" name="Afbeelding 2"/>
+            <wp:cNvGraphicFramePr>
+              <a:graphicFrameLocks xmlns:a="http://schemas.openxmlformats.org/drawingml/2006/main" noChangeAspect="1"/>
+            </wp:cNvGraphicFramePr>
+            <a:graphic xmlns:a="http://schemas.openxmlformats.org/drawingml/2006/main">
+              <a:graphicData uri="http://schemas.openxmlformats.org/drawingml/2006/picture">
+                <pic:pic xmlns:pic="http://schemas.openxmlformats.org/drawingml/2006/picture">
+                  <pic:nvPicPr>
+                    <pic:cNvPr id="1" name=""/>
+                    <pic:cNvPicPr/>
+                  </pic:nvPicPr>
+                  <pic:blipFill>
+                    <a:blip r:embed="rId9"/>
+                    <a:stretch>
+                      <a:fillRect/>
+                    </a:stretch>
+                  </pic:blipFill>
+                  <pic:spPr>
+                    <a:xfrm>
+                      <a:off x="0" y="0"/>
+                      <a:ext cx="2895600" cy="904875"/>
+                    </a:xfrm>
+                    <a:prstGeom prst="rect">
+                      <a:avLst/>
+                    </a:prstGeom>
+                  </pic:spPr>
+                </pic:pic>
+              </a:graphicData>
+            </a:graphic>
+          </wp:inline>
+        </w:drawing>
       </w:r>
     </w:p>
     <w:p>
+      <w:proofErr w:type="spellStart"/>
+      <w:r>
+        <w:lastRenderedPageBreak/>
+        <w:t>Github</w:t>
+      </w:r>
+      <w:proofErr w:type="spellEnd"/>
+      <w:r>
+        <w:t xml:space="preserve"> linken met </w:t>
+      </w:r>
+      <w:proofErr w:type="spellStart"/>
+      <w:r>
+        <w:t>visual</w:t>
+      </w:r>
+      <w:proofErr w:type="spellEnd"/>
+      <w:r>
+        <w:t xml:space="preserve"> studio: Ga in </w:t>
+      </w:r>
+      <w:proofErr w:type="spellStart"/>
+      <w:r>
+        <w:t>visual</w:t>
+      </w:r>
+      <w:proofErr w:type="spellEnd"/>
+      <w:r>
+        <w:t xml:space="preserve"> studio naar "</w:t>
+      </w:r>
+      <w:proofErr w:type="spellStart"/>
+      <w:r>
+        <w:t>add</w:t>
+      </w:r>
+      <w:proofErr w:type="spellEnd"/>
+      <w:r>
+        <w:t xml:space="preserve"> </w:t>
+      </w:r>
+      <w:proofErr w:type="spellStart"/>
+      <w:r>
+        <w:t>to</w:t>
+      </w:r>
+      <w:proofErr w:type="spellEnd"/>
+      <w:r>
+        <w:t xml:space="preserve"> source control" rechts onderaan, en kies daar voor git. Als je nu naar</w:t>
+      </w:r>
+      <w:r>
+        <w:t xml:space="preserve"> </w:t>
+      </w:r>
+      <w:r>
+        <w:t xml:space="preserve">team </w:t>
+      </w:r>
+      <w:proofErr w:type="spellStart"/>
+      <w:r>
+        <w:t>explorer</w:t>
+      </w:r>
+      <w:proofErr w:type="spellEnd"/>
+      <w:r>
+        <w:t xml:space="preserve"> gaat zie je dat je project is gelinkt met git. Nu moet je het alleen nog linken met </w:t>
+      </w:r>
+      <w:proofErr w:type="spellStart"/>
+      <w:r>
+        <w:t>github</w:t>
+      </w:r>
+      <w:proofErr w:type="spellEnd"/>
+      <w:r>
+        <w:t xml:space="preserve"> en de juiste </w:t>
+      </w:r>
+      <w:proofErr w:type="spellStart"/>
+      <w:r>
+        <w:t>repository</w:t>
+      </w:r>
+      <w:proofErr w:type="spellEnd"/>
+      <w:r>
+        <w:t>. Dit doe</w:t>
+      </w:r>
+      <w:r>
+        <w:t xml:space="preserve"> </w:t>
+      </w:r>
       <w:r>
         <w:t xml:space="preserve">je door naar je </w:t>
       </w:r>
@@ -155,46 +365,162 @@
       </w:r>
       <w:proofErr w:type="spellEnd"/>
       <w:r>
-        <w:t xml:space="preserve"> kopiëren. Ga dan naar je </w:t>
-      </w:r>
-      <w:proofErr w:type="spellStart"/>
-      <w:r>
-        <w:t>visual</w:t>
-      </w:r>
-      <w:proofErr w:type="spellEnd"/>
+        <w:t xml:space="preserve"> kopiëren.</w:t>
+      </w:r>
     </w:p>
     <w:p>
       <w:r>
-        <w:t xml:space="preserve">studio project en ga naar team </w:t>
-      </w:r>
-      <w:proofErr w:type="spellStart"/>
-      <w:r>
-        <w:t>explorer</w:t>
-      </w:r>
-      <w:proofErr w:type="spellEnd"/>
-      <w:r>
-        <w:t xml:space="preserve">. Bij team </w:t>
-      </w:r>
-      <w:proofErr w:type="spellStart"/>
-      <w:r>
-        <w:t>explorer</w:t>
-      </w:r>
-      <w:proofErr w:type="spellEnd"/>
-      <w:r>
-        <w:t xml:space="preserve"> klik je vanboven op de groene stekker. Daar ga je eigenlijk de </w:t>
-      </w:r>
-      <w:proofErr w:type="spellStart"/>
-      <w:r>
-        <w:t>connection</w:t>
-      </w:r>
-      <w:proofErr w:type="spellEnd"/>
-      <w:r>
-        <w:t xml:space="preserve"> maken </w:t>
-      </w:r>
+        <w:rPr>
+          <w:noProof/>
+          <w:lang w:eastAsia="nl-BE"/>
+        </w:rPr>
+        <mc:AlternateContent>
+          <mc:Choice Requires="wps">
+            <w:drawing>
+              <wp:anchor distT="0" distB="0" distL="114300" distR="114300" simplePos="0" relativeHeight="251660288" behindDoc="0" locked="0" layoutInCell="1" allowOverlap="1" wp14:anchorId="37613AB8" wp14:editId="4148B268">
+                <wp:simplePos x="0" y="0"/>
+                <wp:positionH relativeFrom="column">
+                  <wp:posOffset>271780</wp:posOffset>
+                </wp:positionH>
+                <wp:positionV relativeFrom="paragraph">
+                  <wp:posOffset>110490</wp:posOffset>
+                </wp:positionV>
+                <wp:extent cx="723900" cy="914400"/>
+                <wp:effectExtent l="0" t="38100" r="57150" b="19050"/>
+                <wp:wrapNone/>
+                <wp:docPr id="6" name="Rechte verbindingslijn met pijl 6"/>
+                <wp:cNvGraphicFramePr/>
+                <a:graphic xmlns:a="http://schemas.openxmlformats.org/drawingml/2006/main">
+                  <a:graphicData uri="http://schemas.microsoft.com/office/word/2010/wordprocessingShape">
+                    <wps:wsp>
+                      <wps:cNvCnPr/>
+                      <wps:spPr>
+                        <a:xfrm flipV="1">
+                          <a:off x="0" y="0"/>
+                          <a:ext cx="723900" cy="914400"/>
+                        </a:xfrm>
+                        <a:prstGeom prst="straightConnector1">
+                          <a:avLst/>
+                        </a:prstGeom>
+                        <a:ln>
+                          <a:solidFill>
+                            <a:srgbClr val="C00000"/>
+                          </a:solidFill>
+                          <a:tailEnd type="triangle"/>
+                        </a:ln>
+                      </wps:spPr>
+                      <wps:style>
+                        <a:lnRef idx="3">
+                          <a:schemeClr val="dk1"/>
+                        </a:lnRef>
+                        <a:fillRef idx="0">
+                          <a:schemeClr val="dk1"/>
+                        </a:fillRef>
+                        <a:effectRef idx="2">
+                          <a:schemeClr val="dk1"/>
+                        </a:effectRef>
+                        <a:fontRef idx="minor">
+                          <a:schemeClr val="tx1"/>
+                        </a:fontRef>
+                      </wps:style>
+                      <wps:bodyPr/>
+                    </wps:wsp>
+                  </a:graphicData>
+                </a:graphic>
+              </wp:anchor>
+            </w:drawing>
+          </mc:Choice>
+          <mc:Fallback>
+            <w:pict>
+              <v:shape w14:anchorId="17046963" id="Rechte verbindingslijn met pijl 6" o:spid="_x0000_s1026" type="#_x0000_t32" style="position:absolute;margin-left:21.4pt;margin-top:8.7pt;width:57pt;height:1in;flip:y;z-index:251660288;visibility:visible;mso-wrap-style:square;mso-wrap-distance-left:9pt;mso-wrap-distance-top:0;mso-wrap-distance-right:9pt;mso-wrap-distance-bottom:0;mso-position-horizontal:absolute;mso-position-horizontal-relative:text;mso-position-vertical:absolute;mso-position-vertical-relative:text" o:gfxdata="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" strokecolor="#c00000" strokeweight="1.5pt">
+                <v:stroke endarrow="block" joinstyle="miter"/>
+              </v:shape>
+            </w:pict>
+          </mc:Fallback>
+        </mc:AlternateContent>
+      </w:r>
+      <w:r>
+        <w:rPr>
+          <w:noProof/>
+          <w:lang w:eastAsia="nl-BE"/>
+        </w:rPr>
+        <w:drawing>
+          <wp:inline distT="0" distB="0" distL="0" distR="0" wp14:anchorId="01F619A9" wp14:editId="7B9BF74A">
+            <wp:extent cx="5760720" cy="3257550"/>
+            <wp:effectExtent l="0" t="0" r="0" b="0"/>
+            <wp:docPr id="5" name="Afbeelding 5"/>
+            <wp:cNvGraphicFramePr>
+              <a:graphicFrameLocks xmlns:a="http://schemas.openxmlformats.org/drawingml/2006/main" noChangeAspect="1"/>
+            </wp:cNvGraphicFramePr>
+            <a:graphic xmlns:a="http://schemas.openxmlformats.org/drawingml/2006/main">
+              <a:graphicData uri="http://schemas.openxmlformats.org/drawingml/2006/picture">
+                <pic:pic xmlns:pic="http://schemas.openxmlformats.org/drawingml/2006/picture">
+                  <pic:nvPicPr>
+                    <pic:cNvPr id="1" name=""/>
+                    <pic:cNvPicPr/>
+                  </pic:nvPicPr>
+                  <pic:blipFill>
+                    <a:blip r:embed="rId10"/>
+                    <a:stretch>
+                      <a:fillRect/>
+                    </a:stretch>
+                  </pic:blipFill>
+                  <pic:spPr>
+                    <a:xfrm>
+                      <a:off x="0" y="0"/>
+                      <a:ext cx="5760720" cy="3257550"/>
+                    </a:xfrm>
+                    <a:prstGeom prst="rect">
+                      <a:avLst/>
+                    </a:prstGeom>
+                  </pic:spPr>
+                </pic:pic>
+              </a:graphicData>
+            </a:graphic>
+          </wp:inline>
+        </w:drawing>
+      </w:r>
+      <w:bookmarkStart w:id="0" w:name="_GoBack"/>
+      <w:bookmarkEnd w:id="0"/>
     </w:p>
     <w:p>
       <w:r>
-        <w:t xml:space="preserve">met je </w:t>
+        <w:t xml:space="preserve">Ga dan naar je </w:t>
+      </w:r>
+      <w:proofErr w:type="spellStart"/>
+      <w:r>
+        <w:t>visual</w:t>
+      </w:r>
+      <w:proofErr w:type="spellEnd"/>
+      <w:r>
+        <w:t xml:space="preserve"> </w:t>
+      </w:r>
+      <w:r>
+        <w:t xml:space="preserve">studio project en ga naar team </w:t>
+      </w:r>
+      <w:proofErr w:type="spellStart"/>
+      <w:r>
+        <w:t>explorer</w:t>
+      </w:r>
+      <w:proofErr w:type="spellEnd"/>
+      <w:r>
+        <w:t xml:space="preserve">. Bij team </w:t>
+      </w:r>
+      <w:proofErr w:type="spellStart"/>
+      <w:r>
+        <w:t>explorer</w:t>
+      </w:r>
+      <w:proofErr w:type="spellEnd"/>
+      <w:r>
+        <w:t xml:space="preserve"> klik je vanboven op de groene stekker. Daar ga je eigenlijk de </w:t>
+      </w:r>
+      <w:proofErr w:type="spellStart"/>
+      <w:r>
+        <w:t>connection</w:t>
+      </w:r>
+      <w:proofErr w:type="spellEnd"/>
+      <w:r>
+        <w:t xml:space="preserve"> maken met je </w:t>
       </w:r>
       <w:proofErr w:type="spellStart"/>
       <w:r>
@@ -227,20 +553,17 @@
       <w:proofErr w:type="spellEnd"/>
       <w:r>
         <w:t xml:space="preserve">. Nu heb je </w:t>
+      </w:r>
+      <w:proofErr w:type="spellStart"/>
+      <w:r>
+        <w:t>github</w:t>
+      </w:r>
+      <w:proofErr w:type="spellEnd"/>
+      <w:r>
+        <w:t xml:space="preserve"> gelinkt met je project.</w:t>
       </w:r>
     </w:p>
     <w:p>
-      <w:proofErr w:type="spellStart"/>
-      <w:r>
-        <w:t>github</w:t>
-      </w:r>
-      <w:proofErr w:type="spellEnd"/>
-      <w:r>
-        <w:t xml:space="preserve"> gelinkt met je project.</w:t>
-      </w:r>
-    </w:p>
-    <w:p/>
-    <w:p>
       <w:r>
         <w:t xml:space="preserve">Master </w:t>
       </w:r>
@@ -271,7 +594,6 @@
         <w:t xml:space="preserve"> niet met master voor je zeker weet dat code goed is.</w:t>
       </w:r>
     </w:p>
-    <w:p/>
     <w:p>
       <w:r>
         <w:t xml:space="preserve">Branches: Om te werken aan dit project moet je nieuwe branches eerst maken. Om een nieuwe </w:t>
@@ -283,56 +605,112 @@
       <w:proofErr w:type="spellEnd"/>
       <w:r>
         <w:t xml:space="preserve"> te maken klik je op de knop waar staat</w:t>
+      </w:r>
+      <w:r>
+        <w:t xml:space="preserve"> </w:t>
+      </w:r>
+      <w:r>
+        <w:t>"</w:t>
+      </w:r>
+      <w:proofErr w:type="spellStart"/>
+      <w:r>
+        <w:t>Branch</w:t>
+      </w:r>
+      <w:proofErr w:type="spellEnd"/>
+      <w:r>
+        <w:t xml:space="preserve">: master". Daar kan je naar een </w:t>
+      </w:r>
+      <w:proofErr w:type="spellStart"/>
+      <w:r>
+        <w:t>branch</w:t>
+      </w:r>
+      <w:proofErr w:type="spellEnd"/>
+      <w:r>
+        <w:t xml:space="preserve"> zoeken of een nieuwe maken. Geef de nieuwe </w:t>
+      </w:r>
+      <w:proofErr w:type="spellStart"/>
+      <w:r>
+        <w:t>branch</w:t>
+      </w:r>
+      <w:proofErr w:type="spellEnd"/>
+      <w:r>
+        <w:t xml:space="preserve"> dus een naam en klik dan op </w:t>
+      </w:r>
+      <w:proofErr w:type="spellStart"/>
+      <w:r>
+        <w:t>create</w:t>
+      </w:r>
+      <w:proofErr w:type="spellEnd"/>
+      <w:r>
+        <w:t xml:space="preserve"> </w:t>
+      </w:r>
+      <w:proofErr w:type="spellStart"/>
+      <w:r>
+        <w:t>branch</w:t>
+      </w:r>
+      <w:proofErr w:type="spellEnd"/>
+      <w:r>
+        <w:t>.</w:t>
+      </w:r>
+      <w:r>
+        <w:t xml:space="preserve"> </w:t>
+      </w:r>
+      <w:r>
+        <w:t xml:space="preserve">Nu kan je op deze </w:t>
+      </w:r>
+      <w:proofErr w:type="spellStart"/>
+      <w:r>
+        <w:t>branch</w:t>
+      </w:r>
+      <w:proofErr w:type="spellEnd"/>
+      <w:r>
+        <w:t xml:space="preserve"> werken zodat je niet op de master moet werken.</w:t>
       </w:r>
     </w:p>
     <w:p>
-      <w:r>
-        <w:t>"</w:t>
-      </w:r>
-      <w:proofErr w:type="spellStart"/>
-      <w:r>
-        <w:t>Branch</w:t>
-      </w:r>
-      <w:proofErr w:type="spellEnd"/>
-      <w:r>
-        <w:t xml:space="preserve">: master". Daar kan je naar een </w:t>
-      </w:r>
-      <w:proofErr w:type="spellStart"/>
-      <w:r>
-        <w:t>branch</w:t>
-      </w:r>
-      <w:proofErr w:type="spellEnd"/>
-      <w:r>
-        <w:t xml:space="preserve"> zoeken of een nieuwe maken. Geef de nieuwe </w:t>
-      </w:r>
-      <w:proofErr w:type="spellStart"/>
-      <w:r>
-        <w:t>branch</w:t>
-      </w:r>
-      <w:proofErr w:type="spellEnd"/>
-      <w:r>
-        <w:t xml:space="preserve"> dus een naam en klik dan op </w:t>
-      </w:r>
-      <w:proofErr w:type="spellStart"/>
-      <w:r>
-        <w:t>create</w:t>
-      </w:r>
-      <w:proofErr w:type="spellEnd"/>
-      <w:r>
-        <w:t xml:space="preserve"> </w:t>
-      </w:r>
-      <w:proofErr w:type="spellStart"/>
-      <w:r>
-        <w:t>branch</w:t>
-      </w:r>
-      <w:proofErr w:type="spellEnd"/>
-      <w:r>
-        <w:t>.</w:t>
+      <w:proofErr w:type="spellStart"/>
+      <w:r>
+        <w:t>Commit</w:t>
+      </w:r>
+      <w:proofErr w:type="spellEnd"/>
+      <w:r>
+        <w:t>: Opgeslagen veranderingen in een project</w:t>
       </w:r>
     </w:p>
     <w:p>
       <w:r>
-        <w:t xml:space="preserve">Nu kan je op deze </w:t>
+        <w:t>Push: De veranderingen(=</w:t>
+      </w:r>
+      <w:proofErr w:type="spellStart"/>
+      <w:r>
+        <w:t>commits</w:t>
+      </w:r>
+      <w:proofErr w:type="spellEnd"/>
+      <w:r>
+        <w:t>) voorstellen en laat ze controleren door anderen</w:t>
+      </w:r>
+    </w:p>
+    <w:p>
+      <w:r>
+        <w:t>Pull: De veranderingen(=</w:t>
+      </w:r>
+      <w:proofErr w:type="spellStart"/>
+      <w:r>
+        <w:t>commits</w:t>
+      </w:r>
+      <w:proofErr w:type="spellEnd"/>
+      <w:r>
+        <w:t>) van anderen binnen halen om te controleren of om op verder te werken.</w:t>
+      </w:r>
+    </w:p>
+    <w:p>
+      <w:proofErr w:type="spellStart"/>
+      <w:r>
+        <w:t>Merge</w:t>
+      </w:r>
+      <w:proofErr w:type="spellEnd"/>
+      <w:r>
+        <w:t xml:space="preserve">: Branches die gecontroleerd zijn of ze juist zijn samenvoegen met de master </w:t>
       </w:r>
       <w:proofErr w:type="spellStart"/>
       <w:r>
@@ -340,80 +718,18 @@
       </w:r>
       <w:proofErr w:type="spellEnd"/>
       <w:r>
-        <w:t xml:space="preserve"> werken zodat je niet op de master moet werken.</w:t>
+        <w:t>.</w:t>
       </w:r>
     </w:p>
-    <w:p/>
     <w:p>
       <w:proofErr w:type="spellStart"/>
       <w:r>
-        <w:t>Commit</w:t>
-      </w:r>
-      <w:proofErr w:type="spellEnd"/>
-      <w:r>
-        <w:t>: Opgeslagen veranderingen in een project</w:t>
-      </w:r>
-    </w:p>
-    <w:p/>
-    <w:p>
-      <w:r>
-        <w:t>Push: De veranderingen(=</w:t>
-      </w:r>
-      <w:proofErr w:type="spellStart"/>
-      <w:r>
-        <w:t>commits</w:t>
-      </w:r>
-      <w:proofErr w:type="spellEnd"/>
-      <w:r>
-        <w:t>) voorstellen en laat ze controleren door anderen</w:t>
-      </w:r>
-    </w:p>
-    <w:p/>
-    <w:p>
-      <w:r>
-        <w:t>Pull: De veranderingen(=</w:t>
-      </w:r>
-      <w:proofErr w:type="spellStart"/>
-      <w:r>
-        <w:t>commits</w:t>
-      </w:r>
-      <w:proofErr w:type="spellEnd"/>
-      <w:r>
-        <w:t>) van anderen binnen halen om te controleren of om op verder te werken.</w:t>
-      </w:r>
-    </w:p>
-    <w:p/>
-    <w:p>
-      <w:proofErr w:type="spellStart"/>
-      <w:r>
-        <w:t>Merge</w:t>
-      </w:r>
-      <w:proofErr w:type="spellEnd"/>
-      <w:r>
-        <w:t xml:space="preserve">: Branches die gecontroleerd zijn of ze juist zijn samenvoegen met de master </w:t>
-      </w:r>
-      <w:proofErr w:type="spellStart"/>
-      <w:r>
-        <w:t>branch</w:t>
-      </w:r>
-      <w:proofErr w:type="spellEnd"/>
-      <w:r>
-        <w:t>.</w:t>
-      </w:r>
-    </w:p>
-    <w:p/>
-    <w:p>
-      <w:proofErr w:type="spellStart"/>
-      <w:r>
-        <w:lastRenderedPageBreak/>
         <w:t>Fetch</w:t>
       </w:r>
       <w:proofErr w:type="spellEnd"/>
       <w:r>
         <w:t>: Alle mogelijke veranderingen zoeken om daarna eventueel ze te pullen.</w:t>
       </w:r>
-      <w:bookmarkStart w:id="0" w:name="_GoBack"/>
-      <w:bookmarkEnd w:id="0"/>
     </w:p>
     <w:sectPr>
       <w:pgSz w:w="11906" w:h="16838"/>
@@ -1320,18 +1636,18 @@
 </file>
 
 <file path=customXml/item2.xml><?xml version="1.0" encoding="utf-8"?>
+<p:properties xmlns:p="http://schemas.microsoft.com/office/2006/metadata/properties" xmlns:xsi="http://www.w3.org/2001/XMLSchema-instance" xmlns:pc="http://schemas.microsoft.com/office/infopath/2007/PartnerControls">
+  <documentManagement/>
+</p:properties>
+</file>
+
+<file path=customXml/item3.xml><?xml version="1.0" encoding="utf-8"?>
 <?mso-contentType ?>
 <FormTemplates xmlns="http://schemas.microsoft.com/sharepoint/v3/contenttype/forms">
   <Display>DocumentLibraryForm</Display>
   <Edit>DocumentLibraryForm</Edit>
   <New>DocumentLibraryForm</New>
 </FormTemplates>
-</file>
-
-<file path=customXml/item3.xml><?xml version="1.0" encoding="utf-8"?>
-<p:properties xmlns:p="http://schemas.microsoft.com/office/2006/metadata/properties" xmlns:xsi="http://www.w3.org/2001/XMLSchema-instance" xmlns:pc="http://schemas.microsoft.com/office/infopath/2007/PartnerControls">
-  <documentManagement/>
-</p:properties>
 </file>
 
 <file path=customXml/itemProps1.xml><?xml version="1.0" encoding="utf-8"?>
@@ -1354,26 +1670,18 @@
 </file>
 
 <file path=customXml/itemProps2.xml><?xml version="1.0" encoding="utf-8"?>
+<ds:datastoreItem xmlns:ds="http://schemas.openxmlformats.org/officeDocument/2006/customXml" ds:itemID="{EFA9A672-E110-446E-A6A2-57DB7381CEB0}">
+  <ds:schemaRefs>
+    <ds:schemaRef ds:uri="http://schemas.microsoft.com/office/2006/metadata/properties"/>
+    <ds:schemaRef ds:uri="http://schemas.microsoft.com/office/infopath/2007/PartnerControls"/>
+  </ds:schemaRefs>
+</ds:datastoreItem>
+</file>
+
+<file path=customXml/itemProps3.xml><?xml version="1.0" encoding="utf-8"?>
 <ds:datastoreItem xmlns:ds="http://schemas.openxmlformats.org/officeDocument/2006/customXml" ds:itemID="{54DE90E0-4ED6-47D4-AF5B-45809C35C7AB}">
   <ds:schemaRefs>
     <ds:schemaRef ds:uri="http://schemas.microsoft.com/sharepoint/v3/contenttype/forms"/>
   </ds:schemaRefs>
 </ds:datastoreItem>
-</file>
-
-<file path=customXml/itemProps3.xml><?xml version="1.0" encoding="utf-8"?>
-<ds:datastoreItem xmlns:ds="http://schemas.openxmlformats.org/officeDocument/2006/customXml" ds:itemID="{EFA9A672-E110-446E-A6A2-57DB7381CEB0}">
-  <ds:schemaRefs>
-    <ds:schemaRef ds:uri="b2b8b801-b3ee-4e63-943a-bb6e71ffd69b"/>
-    <ds:schemaRef ds:uri="http://purl.org/dc/terms/"/>
-    <ds:schemaRef ds:uri="http://schemas.microsoft.com/office/2006/documentManagement/types"/>
-    <ds:schemaRef ds:uri="http://purl.org/dc/dcmitype/"/>
-    <ds:schemaRef ds:uri="http://schemas.microsoft.com/office/infopath/2007/PartnerControls"/>
-    <ds:schemaRef ds:uri="http://purl.org/dc/elements/1.1/"/>
-    <ds:schemaRef ds:uri="http://schemas.microsoft.com/office/2006/metadata/properties"/>
-    <ds:schemaRef ds:uri="http://schemas.openxmlformats.org/package/2006/metadata/core-properties"/>
-    <ds:schemaRef ds:uri="f03c6aaf-eaca-4489-95a9-18588168c8bb"/>
-    <ds:schemaRef ds:uri="http://www.w3.org/XML/1998/namespace"/>
-  </ds:schemaRefs>
-</ds:datastoreItem>
 </file>
</xml_diff>